<commit_message>
Assumption for the zero output level
</commit_message>
<xml_diff>
--- a/Assignment 1/1-36  1-28.docx
+++ b/Assignment 1/1-36  1-28.docx
@@ -240,7 +240,7 @@
               </wp:anchor>
             </w:drawing>
           </mc:Choice>
-          <mc:Fallback xmlns:w16se="http://schemas.microsoft.com/office/word/2015/wordml/symex" xmlns:w16sdtdh="http://schemas.microsoft.com/office/word/2020/wordml/sdtdatahash" xmlns:w16="http://schemas.microsoft.com/office/word/2018/wordml" xmlns:w16cid="http://schemas.microsoft.com/office/word/2016/wordml/cid" xmlns:w16cex="http://schemas.microsoft.com/office/word/2018/wordml/cex" xmlns:oel="http://schemas.microsoft.com/office/2019/extlst" xmlns:am3d="http://schemas.microsoft.com/office/drawing/2017/model3d" xmlns:aink="http://schemas.microsoft.com/office/drawing/2016/ink" xmlns:cx8="http://schemas.microsoft.com/office/drawing/2016/5/14/chartex" xmlns:cx7="http://schemas.microsoft.com/office/drawing/2016/5/13/chartex" xmlns:cx6="http://schemas.microsoft.com/office/drawing/2016/5/12/chartex" xmlns:cx5="http://schemas.microsoft.com/office/drawing/2016/5/11/chartex" xmlns:cx4="http://schemas.microsoft.com/office/drawing/2016/5/10/chartex" xmlns:cx3="http://schemas.microsoft.com/office/drawing/2016/5/9/chartex" xmlns:cx2="http://schemas.microsoft.com/office/drawing/2015/10/21/chartex" xmlns:cx1="http://schemas.microsoft.com/office/drawing/2015/9/8/chartex" xmlns:cx="http://schemas.microsoft.com/office/drawing/2014/chartex">
+          <mc:Fallback xmlns:cx="http://schemas.microsoft.com/office/drawing/2014/chartex" xmlns:cx1="http://schemas.microsoft.com/office/drawing/2015/9/8/chartex" xmlns:cx2="http://schemas.microsoft.com/office/drawing/2015/10/21/chartex" xmlns:cx3="http://schemas.microsoft.com/office/drawing/2016/5/9/chartex" xmlns:cx4="http://schemas.microsoft.com/office/drawing/2016/5/10/chartex" xmlns:cx5="http://schemas.microsoft.com/office/drawing/2016/5/11/chartex" xmlns:cx6="http://schemas.microsoft.com/office/drawing/2016/5/12/chartex" xmlns:cx7="http://schemas.microsoft.com/office/drawing/2016/5/13/chartex" xmlns:cx8="http://schemas.microsoft.com/office/drawing/2016/5/14/chartex" xmlns:aink="http://schemas.microsoft.com/office/drawing/2016/ink" xmlns:am3d="http://schemas.microsoft.com/office/drawing/2017/model3d" xmlns:oel="http://schemas.microsoft.com/office/2019/extlst" xmlns:w16cex="http://schemas.microsoft.com/office/word/2018/wordml/cex" xmlns:w16cid="http://schemas.microsoft.com/office/word/2016/wordml/cid" xmlns:w16="http://schemas.microsoft.com/office/word/2018/wordml" xmlns:w16sdtdh="http://schemas.microsoft.com/office/word/2020/wordml/sdtdatahash" xmlns:w16se="http://schemas.microsoft.com/office/word/2015/wordml/symex">
             <w:pict>
               <v:group w14:anchorId="4AB19AEE" id="Group 42" o:spid="_x0000_s1026" style="position:absolute;margin-left:-42.85pt;margin-top:-33.95pt;width:553.7pt;height:103.85pt;z-index:-251659264;mso-position-horizontal-relative:margin" coordsize="70319,13188" o:gfxdata="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">
                 <v:shapetype id="_x0000_t202" coordsize="21600,21600" o:spt="202" path="m,l,21600r21600,l21600,xe">
@@ -2483,6 +2483,7 @@
       </w:pPr>
       <w:r>
         <w:rPr>
+          <w:noProof/>
           <w:sz w:val="32"/>
           <w:szCs w:val="32"/>
         </w:rPr>
@@ -2660,16 +2661,7 @@
           <w:sz w:val="28"/>
           <w:szCs w:val="28"/>
         </w:rPr>
-        <w:t>The function takes 4 parameters which are the input values in the form of an array (in_val), the number of bits we need to sample at (n_bits), the maximum value of x (xmax) and finally an indicator which specifies whether it’s a midrise or midtread quantization (m = 0 for midrise &amp; 1 for midtread). We first need to calculate the number of quantization levels which is simple 2 power the number of bits (In the above example it’ll be 8). Then we calculate a variable called delta which represents the width of each interval from one level to another and it’s represented by do</w:t>
-      </w:r>
-      <w:bookmarkStart w:id="3" w:name="_GoBack"/>
-      <w:bookmarkEnd w:id="3"/>
-      <w:r>
-        <w:rPr>
-          <w:sz w:val="28"/>
-          <w:szCs w:val="28"/>
-        </w:rPr>
-        <w:t>uble the xmax value divided by the number of levels. In order to alter the midrise &amp; midtread part, we calculate another parameter called (d) which is (1 – m) * delta / 2.</w:t>
+        <w:t>The function takes 4 parameters which are the input values in the form of an array (in_val), the number of bits we need to sample at (n_bits), the maximum value of x (xmax) and finally an indicator which specifies whether it’s a midrise or midtread quantization (m = 0 for midrise &amp; 1 for midtread). We first need to calculate the number of quantization levels which is simple 2 power the number of bits (In the above example it’ll be 8). Then we calculate a variable called delta which represents the width of each interval from one level to another and it’s represented by double the xmax value divided by the number of levels. In order to alter the midrise &amp; midtread part, we calculate another parameter called (d) which is (1 – m) * delta / 2.</w:t>
       </w:r>
     </w:p>
     <w:p>
@@ -2719,15 +2711,15 @@
           <w:color w:val="000000"/>
         </w:rPr>
       </w:pPr>
-      <w:bookmarkStart w:id="4" w:name="_Toc126116154"/>
-      <w:bookmarkStart w:id="5" w:name="_Toc126119923"/>
-      <w:bookmarkStart w:id="6" w:name="_Toc126120146"/>
-      <w:bookmarkStart w:id="7" w:name="_Toc126120500"/>
-      <w:bookmarkStart w:id="8" w:name="_Toc129905382"/>
+      <w:bookmarkStart w:id="3" w:name="_Toc126116154"/>
+      <w:bookmarkStart w:id="4" w:name="_Toc126119923"/>
+      <w:bookmarkStart w:id="5" w:name="_Toc126120146"/>
+      <w:bookmarkStart w:id="6" w:name="_Toc126120500"/>
+      <w:bookmarkStart w:id="7" w:name="_Toc129905382"/>
+      <w:bookmarkEnd w:id="3"/>
       <w:bookmarkEnd w:id="4"/>
       <w:bookmarkEnd w:id="5"/>
       <w:bookmarkEnd w:id="6"/>
-      <w:bookmarkEnd w:id="7"/>
       <w:r>
         <w:rPr>
           <w:rFonts w:ascii="Cambria" w:hAnsi="Cambria" w:cs="Cambria"/>
@@ -2747,7 +2739,7 @@
         </w:rPr>
         <w:t>:</w:t>
       </w:r>
-      <w:bookmarkEnd w:id="8"/>
+      <w:bookmarkEnd w:id="7"/>
       <w:r>
         <w:rPr>
           <w:rFonts w:ascii="Cambria" w:hAnsi="Cambria" w:cs="Cambria"/>
@@ -2784,6 +2776,7 @@
       </w:pPr>
       <w:r>
         <w:rPr>
+          <w:noProof/>
           <w:sz w:val="28"/>
           <w:szCs w:val="28"/>
         </w:rPr>
@@ -2845,7 +2838,7 @@
         <w:pStyle w:val="Caption"/>
         <w:jc w:val="center"/>
       </w:pPr>
-      <w:bookmarkStart w:id="9" w:name="_Toc129905446"/>
+      <w:bookmarkStart w:id="8" w:name="_Toc129905446"/>
       <w:r>
         <w:t xml:space="preserve">Figure </w:t>
       </w:r>
@@ -2882,7 +2875,7 @@
       <w:r>
         <w:t xml:space="preserve"> fig</w:t>
       </w:r>
-      <w:bookmarkEnd w:id="9"/>
+      <w:bookmarkEnd w:id="8"/>
     </w:p>
     <w:p>
       <w:pPr>
@@ -2896,7 +2889,7 @@
           <w:szCs w:val="32"/>
         </w:rPr>
       </w:pPr>
-      <w:bookmarkStart w:id="10" w:name="_Toc129905383"/>
+      <w:bookmarkStart w:id="9" w:name="_Toc129905383"/>
       <w:r>
         <w:rPr>
           <w:rFonts w:asciiTheme="majorBidi" w:hAnsiTheme="majorBidi"/>
@@ -2908,7 +2901,7 @@
         </w:rPr>
         <w:t>Comment:</w:t>
       </w:r>
-      <w:bookmarkEnd w:id="10"/>
+      <w:bookmarkEnd w:id="9"/>
     </w:p>
     <w:p/>
     <w:p>
@@ -2960,47 +2953,7 @@
           <w:szCs w:val="28"/>
           <w:highlight w:val="white"/>
         </w:rPr>
-        <w:t>t</w:t>
-      </w:r>
-      <w:r>
-        <w:rPr>
-          <w:sz w:val="28"/>
-          <w:szCs w:val="28"/>
-          <w:highlight w:val="white"/>
-        </w:rPr>
-        <w:t xml:space="preserve">he origin lies in the middle of </w:t>
-      </w:r>
-      <w:r>
-        <w:rPr>
-          <w:sz w:val="28"/>
-          <w:szCs w:val="28"/>
-          <w:highlight w:val="white"/>
-        </w:rPr>
-        <w:t>a rising part of the staircase-</w:t>
-      </w:r>
-      <w:r>
-        <w:rPr>
-          <w:sz w:val="28"/>
-          <w:szCs w:val="28"/>
-          <w:highlight w:val="white"/>
-        </w:rPr>
-        <w:t>like</w:t>
-      </w:r>
-      <w:r>
-        <w:rPr>
-          <w:sz w:val="28"/>
-          <w:szCs w:val="28"/>
-          <w:highlight w:val="white"/>
-        </w:rPr>
-        <w:t xml:space="preserve"> symmetric</w:t>
-      </w:r>
-      <w:r>
-        <w:rPr>
-          <w:sz w:val="28"/>
-          <w:szCs w:val="28"/>
-          <w:highlight w:val="white"/>
-        </w:rPr>
-        <w:t xml:space="preserve"> graph.</w:t>
+        <w:t>the origin lies in the middle of a rising part of the staircase-like symmetric graph.</w:t>
       </w:r>
       <w:r>
         <w:rPr>
@@ -3103,7 +3056,7 @@
           <w:color w:val="000000"/>
         </w:rPr>
       </w:pPr>
-      <w:bookmarkStart w:id="11" w:name="_Toc129905384"/>
+      <w:bookmarkStart w:id="10" w:name="_Toc129905384"/>
       <w:r>
         <w:rPr>
           <w:rFonts w:ascii="Cambria" w:hAnsi="Cambria" w:cs="Cambria"/>
@@ -3123,7 +3076,7 @@
         </w:rPr>
         <w:t>:</w:t>
       </w:r>
-      <w:bookmarkEnd w:id="11"/>
+      <w:bookmarkEnd w:id="10"/>
       <w:r>
         <w:rPr>
           <w:rFonts w:ascii="Cambria" w:hAnsi="Cambria" w:cs="Cambria"/>
@@ -3153,6 +3106,7 @@
       </w:pPr>
       <w:r>
         <w:rPr>
+          <w:noProof/>
           <w:sz w:val="28"/>
           <w:szCs w:val="28"/>
         </w:rPr>
@@ -3199,7 +3153,7 @@
         <w:pStyle w:val="Caption"/>
         <w:jc w:val="center"/>
       </w:pPr>
-      <w:bookmarkStart w:id="12" w:name="_Toc129905447"/>
+      <w:bookmarkStart w:id="11" w:name="_Toc129905447"/>
       <w:r>
         <w:t xml:space="preserve">Figure </w:t>
       </w:r>
@@ -3239,7 +3193,7 @@
         </w:rPr>
         <w:t xml:space="preserve"> Fig</w:t>
       </w:r>
-      <w:bookmarkEnd w:id="12"/>
+      <w:bookmarkEnd w:id="11"/>
     </w:p>
     <w:p>
       <w:pPr>
@@ -3253,7 +3207,7 @@
           <w:szCs w:val="32"/>
         </w:rPr>
       </w:pPr>
-      <w:bookmarkStart w:id="13" w:name="_Toc129905385"/>
+      <w:bookmarkStart w:id="12" w:name="_Toc129905385"/>
       <w:r>
         <w:rPr>
           <w:rFonts w:asciiTheme="majorBidi" w:hAnsiTheme="majorBidi"/>
@@ -3265,7 +3219,7 @@
         </w:rPr>
         <w:t>Comment:</w:t>
       </w:r>
-      <w:bookmarkEnd w:id="13"/>
+      <w:bookmarkEnd w:id="12"/>
     </w:p>
     <w:p>
       <w:pPr>
@@ -3296,6 +3250,15 @@
         </w:rPr>
         <w:t xml:space="preserve">ows a rising edge at the origin, so the zero level isn’t considered in this case. For midtread, the quantizer has a zero output level and the graph isn’t symmetric. </w:t>
       </w:r>
+      <w:r>
+        <w:rPr>
+          <w:sz w:val="28"/>
+          <w:szCs w:val="28"/>
+        </w:rPr>
+        <w:t>Also since the zero occupies a level, we assumed that for x values before the zero there will be 3 levels and also 4 levels after the zero.</w:t>
+      </w:r>
+      <w:bookmarkStart w:id="13" w:name="_GoBack"/>
+      <w:bookmarkEnd w:id="13"/>
     </w:p>
     <w:p>
       <w:pPr>
@@ -3398,6 +3361,7 @@
       </w:pPr>
       <w:r>
         <w:rPr>
+          <w:noProof/>
           <w:sz w:val="28"/>
           <w:szCs w:val="28"/>
         </w:rPr>
@@ -3717,6 +3681,7 @@
       </w:pPr>
       <w:r>
         <w:rPr>
+          <w:noProof/>
           <w:sz w:val="28"/>
           <w:szCs w:val="28"/>
         </w:rPr>
@@ -3978,6 +3943,7 @@
       </w:pPr>
       <w:r>
         <w:rPr>
+          <w:noProof/>
           <w:sz w:val="28"/>
           <w:szCs w:val="28"/>
         </w:rPr>
@@ -16681,6 +16647,7 @@
   <w:style w:type="character" w:default="1" w:styleId="DefaultParagraphFont">
     <w:name w:val="Default Paragraph Font"/>
     <w:uiPriority w:val="1"/>
+    <w:semiHidden/>
     <w:unhideWhenUsed/>
   </w:style>
   <w:style w:type="table" w:default="1" w:styleId="TableNormal">
@@ -17324,7 +17291,7 @@
 </file>
 
 <file path=customXml/itemProps1.xml><?xml version="1.0" encoding="utf-8"?>
-<ds:datastoreItem xmlns:ds="http://schemas.openxmlformats.org/officeDocument/2006/customXml" ds:itemID="{9D057A9B-4543-4F9E-9DB9-B797CC87D95A}">
+<ds:datastoreItem xmlns:ds="http://schemas.openxmlformats.org/officeDocument/2006/customXml" ds:itemID="{DE9342E4-0CAE-4023-95E9-0093E167CC4C}">
   <ds:schemaRefs>
     <ds:schemaRef ds:uri="http://schemas.openxmlformats.org/officeDocument/2006/bibliography"/>
   </ds:schemaRefs>

</xml_diff>